<commit_message>
Added Problem #1 and answer
Added Problem #1 and answer
</commit_message>
<xml_diff>
--- a/Puell_Leslie_ProblemSolving.docx
+++ b/Puell_Leslie_ProblemSolving.docx
@@ -76,6 +76,147 @@
       <w:pPr>
         <w:rPr>
           <w:rFonts w:ascii="Times New Roman" w:hAnsi="Times New Roman" w:cs="Times New Roman"/>
+        </w:rPr>
+      </w:pPr>
+    </w:p>
+    <w:p>
+      <w:pPr>
+        <w:rPr>
+          <w:rFonts w:ascii="Times" w:eastAsia="Times New Roman" w:hAnsi="Times" w:cs="Times New Roman"/>
+          <w:szCs w:val="20"/>
+          <w:lang w:val="en-US"/>
+        </w:rPr>
+      </w:pPr>
+      <w:proofErr w:type="spellStart"/>
+      <w:r>
+        <w:rPr>
+          <w:rFonts w:ascii="Times New Roman" w:hAnsi="Times New Roman" w:cs="Times New Roman"/>
+        </w:rPr>
+        <w:t>Problem</w:t>
+      </w:r>
+      <w:proofErr w:type="spellEnd"/>
+      <w:r>
+        <w:rPr>
+          <w:rFonts w:ascii="Times New Roman" w:hAnsi="Times New Roman" w:cs="Times New Roman"/>
+        </w:rPr>
+        <w:t xml:space="preserve"> #1: “</w:t>
+      </w:r>
+      <w:r>
+        <w:rPr>
+          <w:rFonts w:ascii="Times" w:eastAsia="Times New Roman" w:hAnsi="Times" w:cs="Times New Roman"/>
+          <w:szCs w:val="20"/>
+          <w:lang w:val="en-US"/>
+        </w:rPr>
+        <w:t>A Cat, a Parrot, and a Bag of Seed”</w:t>
+      </w:r>
+    </w:p>
+    <w:p>
+      <w:pPr>
+        <w:rPr>
+          <w:rFonts w:ascii="Times" w:eastAsia="Times New Roman" w:hAnsi="Times" w:cs="Times New Roman"/>
+          <w:szCs w:val="20"/>
+          <w:lang w:val="en-US"/>
+        </w:rPr>
+      </w:pPr>
+    </w:p>
+    <w:p>
+      <w:pPr>
+        <w:rPr>
+          <w:rFonts w:ascii="Times" w:eastAsia="Times New Roman" w:hAnsi="Times" w:cs="Times New Roman"/>
+          <w:i/>
+          <w:szCs w:val="20"/>
+          <w:lang w:val="en-US"/>
+        </w:rPr>
+      </w:pPr>
+      <w:r>
+        <w:rPr>
+          <w:rFonts w:ascii="Times" w:eastAsia="Times New Roman" w:hAnsi="Times" w:cs="Times New Roman"/>
+          <w:i/>
+          <w:szCs w:val="20"/>
+          <w:lang w:val="en-US"/>
+        </w:rPr>
+        <w:t>A man finds himself on a riverbank with a cat, a parrot and a bag of seed. He needs to transport all three to the other side of the river in his boat. However, the boat has room for only the man himself and one other item (either the cat, parrot or seed). In his absence, the cat could eat the parrot, and the parrot would eat the bag of seed. Show how he can get all the passengers to the other side, without leaving the wrong ones alone together.</w:t>
+      </w:r>
+    </w:p>
+    <w:p>
+      <w:pPr>
+        <w:rPr>
+          <w:rFonts w:ascii="Times" w:eastAsia="Times New Roman" w:hAnsi="Times" w:cs="Times New Roman"/>
+          <w:sz w:val="20"/>
+          <w:szCs w:val="20"/>
+          <w:lang w:val="en-US"/>
+        </w:rPr>
+      </w:pPr>
+    </w:p>
+    <w:p>
+      <w:pPr>
+        <w:rPr>
+          <w:rFonts w:ascii="Times" w:eastAsia="Times New Roman" w:hAnsi="Times" w:cs="Times New Roman"/>
+          <w:b/>
+          <w:color w:val="FF0000"/>
+          <w:szCs w:val="20"/>
+          <w:lang w:val="en-US"/>
+        </w:rPr>
+      </w:pPr>
+      <w:r>
+        <w:rPr>
+          <w:rFonts w:ascii="Times" w:eastAsia="Times New Roman" w:hAnsi="Times" w:cs="Times New Roman"/>
+          <w:b/>
+          <w:szCs w:val="20"/>
+          <w:lang w:val="en-US"/>
+        </w:rPr>
+        <w:t xml:space="preserve">Solution #1: </w:t>
+      </w:r>
+      <w:r>
+        <w:rPr>
+          <w:rFonts w:ascii="Times" w:eastAsia="Times New Roman" w:hAnsi="Times" w:cs="Times New Roman"/>
+          <w:b/>
+          <w:color w:val="FF0000"/>
+          <w:szCs w:val="20"/>
+          <w:lang w:val="en-US"/>
+        </w:rPr>
+        <w:t>The man can transport the bag of seed first, then the cat and then the bird.</w:t>
+      </w:r>
+    </w:p>
+    <w:p>
+      <w:pPr>
+        <w:pBdr>
+          <w:bottom w:val="single" w:sz="4" w:space="1" w:color="auto"/>
+        </w:pBdr>
+        <w:rPr>
+          <w:rFonts w:ascii="Times" w:eastAsia="Times New Roman" w:hAnsi="Times" w:cs="Times New Roman"/>
+          <w:b/>
+          <w:szCs w:val="20"/>
+          <w:lang w:val="en-US"/>
+        </w:rPr>
+      </w:pPr>
+      <w:r>
+        <w:rPr>
+          <w:rFonts w:ascii="Times" w:eastAsia="Times New Roman" w:hAnsi="Times" w:cs="Times New Roman"/>
+          <w:b/>
+          <w:szCs w:val="20"/>
+          <w:lang w:val="en-US"/>
+        </w:rPr>
+        <w:t xml:space="preserve">Solution #2: </w:t>
+      </w:r>
+      <w:r>
+        <w:rPr>
+          <w:rFonts w:ascii="Times" w:eastAsia="Times New Roman" w:hAnsi="Times" w:cs="Times New Roman"/>
+          <w:b/>
+          <w:color w:val="FF0000"/>
+          <w:szCs w:val="20"/>
+          <w:lang w:val="en-US"/>
+        </w:rPr>
+        <w:t>The man can transport the cat first, then the bag of seed and then the bird.</w:t>
+      </w:r>
+    </w:p>
+    <w:p>
+      <w:pPr>
+        <w:rPr>
+          <w:rFonts w:ascii="Times" w:eastAsia="Times New Roman" w:hAnsi="Times" w:cs="Times New Roman"/>
+          <w:sz w:val="20"/>
+          <w:szCs w:val="20"/>
+          <w:lang w:val="en-US"/>
         </w:rPr>
       </w:pPr>
     </w:p>

</xml_diff>

<commit_message>
Added Problem #2 Paragraph
Added Problem #2 Paragraph
</commit_message>
<xml_diff>
--- a/Puell_Leslie_ProblemSolving.docx
+++ b/Puell_Leslie_ProblemSolving.docx
@@ -217,6 +217,80 @@
           <w:sz w:val="20"/>
           <w:szCs w:val="20"/>
           <w:lang w:val="en-US"/>
+        </w:rPr>
+      </w:pPr>
+    </w:p>
+    <w:p>
+      <w:pPr>
+        <w:rPr>
+          <w:rFonts w:ascii="Times" w:eastAsia="Times New Roman" w:hAnsi="Times" w:cs="Times New Roman"/>
+          <w:szCs w:val="20"/>
+          <w:lang w:val="en-US"/>
+        </w:rPr>
+      </w:pPr>
+      <w:proofErr w:type="spellStart"/>
+      <w:r>
+        <w:rPr>
+          <w:rFonts w:ascii="Times New Roman" w:hAnsi="Times New Roman" w:cs="Times New Roman"/>
+        </w:rPr>
+        <w:t>Problem</w:t>
+      </w:r>
+      <w:proofErr w:type="spellEnd"/>
+      <w:r>
+        <w:rPr>
+          <w:rFonts w:ascii="Times New Roman" w:hAnsi="Times New Roman" w:cs="Times New Roman"/>
+        </w:rPr>
+        <w:t xml:space="preserve"> #2: “</w:t>
+      </w:r>
+      <w:r>
+        <w:rPr>
+          <w:rFonts w:ascii="Times" w:eastAsia="Times New Roman" w:hAnsi="Times" w:cs="Times New Roman"/>
+          <w:szCs w:val="20"/>
+          <w:lang w:val="en-US"/>
+        </w:rPr>
+        <w:t>Sock in the Dark</w:t>
+      </w:r>
+      <w:r>
+        <w:rPr>
+          <w:rFonts w:ascii="Times" w:eastAsia="Times New Roman" w:hAnsi="Times" w:cs="Times New Roman"/>
+          <w:szCs w:val="20"/>
+          <w:lang w:val="en-US"/>
+        </w:rPr>
+        <w:t>”</w:t>
+      </w:r>
+    </w:p>
+    <w:p>
+      <w:pPr>
+        <w:rPr>
+          <w:rFonts w:ascii="Times" w:eastAsia="Times New Roman" w:hAnsi="Times" w:cs="Times New Roman"/>
+          <w:szCs w:val="20"/>
+          <w:lang w:val="en-US"/>
+        </w:rPr>
+      </w:pPr>
+    </w:p>
+    <w:p>
+      <w:pPr>
+        <w:rPr>
+          <w:rFonts w:ascii="Times" w:eastAsia="Times New Roman" w:hAnsi="Times" w:cs="Times New Roman"/>
+          <w:i/>
+          <w:szCs w:val="20"/>
+          <w:lang w:val="en-US"/>
+        </w:rPr>
+      </w:pPr>
+      <w:r>
+        <w:rPr>
+          <w:rFonts w:ascii="Times" w:eastAsia="Times New Roman" w:hAnsi="Times" w:cs="Times New Roman"/>
+          <w:i/>
+          <w:szCs w:val="20"/>
+          <w:lang w:val="en-US"/>
+        </w:rPr>
+        <w:t>There are 20 socks in a drawer: 5 pairs of black socks, 3 pairs of brown and 2 pairs of white. You select the socks in the dark and can check them only after a selection has been made. What is the smallest number of socks you need to select to guarantee getting the following: a) At least one matching pair b) At least one matching pair of each color.</w:t>
+      </w:r>
+    </w:p>
+    <w:p>
+      <w:pPr>
+        <w:rPr>
+          <w:rFonts w:ascii="Times New Roman" w:hAnsi="Times New Roman" w:cs="Times New Roman"/>
         </w:rPr>
       </w:pPr>
     </w:p>

</xml_diff>

<commit_message>
Added Problem #2 Solutions
Added Problem #2 Solutions
</commit_message>
<xml_diff>
--- a/Puell_Leslie_ProblemSolving.docx
+++ b/Puell_Leslie_ProblemSolving.docx
@@ -285,6 +285,110 @@
           <w:lang w:val="en-US"/>
         </w:rPr>
         <w:t>There are 20 socks in a drawer: 5 pairs of black socks, 3 pairs of brown and 2 pairs of white. You select the socks in the dark and can check them only after a selection has been made. What is the smallest number of socks you need to select to guarantee getting the following: a) At least one matching pair b) At least one matching pair of each color.</w:t>
+      </w:r>
+    </w:p>
+    <w:p>
+      <w:pPr>
+        <w:rPr>
+          <w:rFonts w:ascii="Times New Roman" w:hAnsi="Times New Roman" w:cs="Times New Roman"/>
+        </w:rPr>
+      </w:pPr>
+    </w:p>
+    <w:p>
+      <w:pPr>
+        <w:rPr>
+          <w:rFonts w:ascii="Times" w:eastAsia="Times New Roman" w:hAnsi="Times" w:cs="Times New Roman"/>
+          <w:b/>
+          <w:szCs w:val="20"/>
+          <w:lang w:val="en-US"/>
+        </w:rPr>
+      </w:pPr>
+      <w:r>
+        <w:rPr>
+          <w:rFonts w:ascii="Times" w:eastAsia="Times New Roman" w:hAnsi="Times" w:cs="Times New Roman"/>
+          <w:b/>
+          <w:szCs w:val="20"/>
+          <w:lang w:val="en-US"/>
+        </w:rPr>
+        <w:t xml:space="preserve">Solution </w:t>
+      </w:r>
+      <w:r>
+        <w:rPr>
+          <w:rFonts w:ascii="Times" w:eastAsia="Times New Roman" w:hAnsi="Times" w:cs="Times New Roman"/>
+          <w:b/>
+          <w:szCs w:val="20"/>
+          <w:lang w:val="en-US"/>
+        </w:rPr>
+        <w:t xml:space="preserve">a): </w:t>
+      </w:r>
+      <w:r>
+        <w:rPr>
+          <w:rFonts w:ascii="Times" w:eastAsia="Times New Roman" w:hAnsi="Times" w:cs="Times New Roman"/>
+          <w:b/>
+          <w:color w:val="FF0000"/>
+          <w:szCs w:val="20"/>
+          <w:lang w:val="en-US"/>
+        </w:rPr>
+        <w:t>The probability for grabbing a pair of black socks is higher due to the fact that the quantity is more.</w:t>
+      </w:r>
+      <w:r>
+        <w:rPr>
+          <w:rFonts w:ascii="Times" w:eastAsia="Times New Roman" w:hAnsi="Times" w:cs="Times New Roman"/>
+          <w:b/>
+          <w:szCs w:val="20"/>
+          <w:lang w:val="en-US"/>
+        </w:rPr>
+        <w:t xml:space="preserve"> </w:t>
+      </w:r>
+    </w:p>
+    <w:p>
+      <w:pPr>
+        <w:pBdr>
+          <w:bottom w:val="single" w:sz="4" w:space="1" w:color="auto"/>
+        </w:pBdr>
+        <w:rPr>
+          <w:rFonts w:ascii="Times" w:eastAsia="Times New Roman" w:hAnsi="Times" w:cs="Times New Roman"/>
+          <w:b/>
+          <w:szCs w:val="20"/>
+          <w:lang w:val="en-US"/>
+        </w:rPr>
+      </w:pPr>
+      <w:r>
+        <w:rPr>
+          <w:rFonts w:ascii="Times" w:eastAsia="Times New Roman" w:hAnsi="Times" w:cs="Times New Roman"/>
+          <w:b/>
+          <w:szCs w:val="20"/>
+          <w:lang w:val="en-US"/>
+        </w:rPr>
+        <w:t xml:space="preserve">Solution </w:t>
+      </w:r>
+      <w:r>
+        <w:rPr>
+          <w:rFonts w:ascii="Times" w:eastAsia="Times New Roman" w:hAnsi="Times" w:cs="Times New Roman"/>
+          <w:b/>
+          <w:szCs w:val="20"/>
+          <w:lang w:val="en-US"/>
+        </w:rPr>
+        <w:t>b)</w:t>
+      </w:r>
+      <w:r>
+        <w:rPr>
+          <w:rFonts w:ascii="Times" w:eastAsia="Times New Roman" w:hAnsi="Times" w:cs="Times New Roman"/>
+          <w:b/>
+          <w:szCs w:val="20"/>
+          <w:lang w:val="en-US"/>
+        </w:rPr>
+        <w:t xml:space="preserve">: </w:t>
+      </w:r>
+      <w:r>
+        <w:rPr>
+          <w:rFonts w:ascii="Times" w:eastAsia="Times New Roman" w:hAnsi="Times" w:cs="Times New Roman"/>
+          <w:b/>
+          <w:color w:val="FF0000"/>
+          <w:szCs w:val="20"/>
+          <w:lang w:val="en-US"/>
+        </w:rPr>
+        <w:t>You will most likely grab 2 pairs of black socks, 1 pair of brown socks and 2 pair of white socks.</w:t>
       </w:r>
     </w:p>
     <w:p>

</xml_diff>

<commit_message>
Added Problem #3 Paragraph
Added Problem #3 Paragraph
</commit_message>
<xml_diff>
--- a/Puell_Leslie_ProblemSolving.docx
+++ b/Puell_Leslie_ProblemSolving.docx
@@ -395,6 +395,92 @@
       <w:pPr>
         <w:rPr>
           <w:rFonts w:ascii="Times New Roman" w:hAnsi="Times New Roman" w:cs="Times New Roman"/>
+        </w:rPr>
+      </w:pPr>
+    </w:p>
+    <w:p>
+      <w:pPr>
+        <w:rPr>
+          <w:rFonts w:ascii="Times" w:eastAsia="Times New Roman" w:hAnsi="Times" w:cs="Times New Roman"/>
+          <w:szCs w:val="20"/>
+          <w:lang w:val="en-US"/>
+        </w:rPr>
+      </w:pPr>
+      <w:proofErr w:type="spellStart"/>
+      <w:r>
+        <w:rPr>
+          <w:rFonts w:ascii="Times New Roman" w:hAnsi="Times New Roman" w:cs="Times New Roman"/>
+        </w:rPr>
+        <w:t>Problem</w:t>
+      </w:r>
+      <w:proofErr w:type="spellEnd"/>
+      <w:r>
+        <w:rPr>
+          <w:rFonts w:ascii="Times New Roman" w:hAnsi="Times New Roman" w:cs="Times New Roman"/>
+        </w:rPr>
+        <w:t xml:space="preserve"> #3: “</w:t>
+      </w:r>
+      <w:r>
+        <w:rPr>
+          <w:rFonts w:ascii="Times" w:eastAsia="Times New Roman" w:hAnsi="Times" w:cs="Times New Roman"/>
+          <w:szCs w:val="20"/>
+          <w:lang w:val="en-US"/>
+        </w:rPr>
+        <w:t>Predicting Fingers</w:t>
+      </w:r>
+      <w:r>
+        <w:rPr>
+          <w:rFonts w:ascii="Times" w:eastAsia="Times New Roman" w:hAnsi="Times" w:cs="Times New Roman"/>
+          <w:szCs w:val="20"/>
+          <w:lang w:val="en-US"/>
+        </w:rPr>
+        <w:t>”</w:t>
+      </w:r>
+    </w:p>
+    <w:p>
+      <w:pPr>
+        <w:rPr>
+          <w:rFonts w:ascii="Times" w:eastAsia="Times New Roman" w:hAnsi="Times" w:cs="Times New Roman"/>
+          <w:szCs w:val="20"/>
+          <w:lang w:val="en-US"/>
+        </w:rPr>
+      </w:pPr>
+    </w:p>
+    <w:p>
+      <w:pPr>
+        <w:rPr>
+          <w:rFonts w:ascii="Times" w:eastAsia="Times New Roman" w:hAnsi="Times" w:cs="Times New Roman"/>
+          <w:i/>
+          <w:szCs w:val="20"/>
+          <w:lang w:val="en-US"/>
+        </w:rPr>
+      </w:pPr>
+      <w:r>
+        <w:rPr>
+          <w:rFonts w:ascii="Times" w:eastAsia="Times New Roman" w:hAnsi="Times" w:cs="Times New Roman"/>
+          <w:i/>
+          <w:szCs w:val="20"/>
+          <w:lang w:val="en-US"/>
+        </w:rPr>
+        <w:t>A little girl counts using the fingers of her left hand as follows: She starts by calling her thumb 1, the first finger 2, middle finder 3, ring finger 4, and little finger 5. Then she reverses direction, calling the ring finger 6, middle finger 7, first finger 8 and thumb 9, after which she calls her first finger 10 and so on. If she continues to count in this manner, on which finger will she stop? a) What if the girl counts from 1 to 10 b) What if the girl counts from 1 to 100 c) What if the girl counts from 1 to 1000</w:t>
+      </w:r>
+      <w:r>
+        <w:rPr>
+          <w:rFonts w:ascii="Times" w:eastAsia="Times New Roman" w:hAnsi="Times" w:cs="Times New Roman"/>
+          <w:i/>
+          <w:szCs w:val="20"/>
+          <w:lang w:val="en-US"/>
+        </w:rPr>
+        <w:t>.</w:t>
+      </w:r>
+    </w:p>
+    <w:p>
+      <w:pPr>
+        <w:rPr>
+          <w:rFonts w:ascii="Times" w:eastAsia="Times New Roman" w:hAnsi="Times" w:cs="Times New Roman"/>
+          <w:i/>
+          <w:szCs w:val="20"/>
+          <w:lang w:val="en-US"/>
         </w:rPr>
       </w:pPr>
     </w:p>

</xml_diff>

<commit_message>
Added Problem #3 Answers
Added Problem #3 Answers
</commit_message>
<xml_diff>
--- a/Puell_Leslie_ProblemSolving.docx
+++ b/Puell_Leslie_ProblemSolving.docx
@@ -481,6 +481,191 @@
           <w:i/>
           <w:szCs w:val="20"/>
           <w:lang w:val="en-US"/>
+        </w:rPr>
+      </w:pPr>
+    </w:p>
+    <w:p>
+      <w:pPr>
+        <w:rPr>
+          <w:rFonts w:ascii="Times" w:eastAsia="Times New Roman" w:hAnsi="Times" w:cs="Times New Roman"/>
+          <w:b/>
+          <w:szCs w:val="20"/>
+          <w:lang w:val="en-US"/>
+        </w:rPr>
+      </w:pPr>
+      <w:r>
+        <w:rPr>
+          <w:rFonts w:ascii="Times" w:eastAsia="Times New Roman" w:hAnsi="Times" w:cs="Times New Roman"/>
+          <w:b/>
+          <w:szCs w:val="20"/>
+          <w:lang w:val="en-US"/>
+        </w:rPr>
+        <w:t>Answer a):</w:t>
+      </w:r>
+      <w:r>
+        <w:rPr>
+          <w:rFonts w:ascii="Times" w:eastAsia="Times New Roman" w:hAnsi="Times" w:cs="Times New Roman"/>
+          <w:b/>
+          <w:szCs w:val="20"/>
+          <w:lang w:val="en-US"/>
+        </w:rPr>
+        <w:t xml:space="preserve"> </w:t>
+      </w:r>
+      <w:r>
+        <w:rPr>
+          <w:rFonts w:ascii="Times" w:eastAsia="Times New Roman" w:hAnsi="Times" w:cs="Times New Roman"/>
+          <w:b/>
+          <w:szCs w:val="20"/>
+          <w:lang w:val="en-US"/>
+        </w:rPr>
+        <w:t xml:space="preserve">From 1 to 10 she ends on her </w:t>
+      </w:r>
+      <w:r>
+        <w:rPr>
+          <w:rFonts w:ascii="Times" w:eastAsia="Times New Roman" w:hAnsi="Times" w:cs="Times New Roman"/>
+          <w:b/>
+          <w:color w:val="FF0000"/>
+          <w:szCs w:val="20"/>
+          <w:u w:val="single"/>
+          <w:lang w:val="en-US"/>
+        </w:rPr>
+        <w:t>first finger</w:t>
+      </w:r>
+      <w:r>
+        <w:rPr>
+          <w:rFonts w:ascii="Times" w:eastAsia="Times New Roman" w:hAnsi="Times" w:cs="Times New Roman"/>
+          <w:b/>
+          <w:szCs w:val="20"/>
+          <w:u w:val="single"/>
+          <w:lang w:val="en-US"/>
+        </w:rPr>
+        <w:t>.</w:t>
+      </w:r>
+    </w:p>
+    <w:p>
+      <w:pPr>
+        <w:pBdr>
+          <w:bottom w:val="single" w:sz="4" w:space="1" w:color="auto"/>
+        </w:pBdr>
+        <w:rPr>
+          <w:rFonts w:ascii="Times" w:eastAsia="Times New Roman" w:hAnsi="Times" w:cs="Times New Roman"/>
+          <w:b/>
+          <w:szCs w:val="20"/>
+          <w:lang w:val="en-US"/>
+        </w:rPr>
+      </w:pPr>
+      <w:r>
+        <w:rPr>
+          <w:rFonts w:ascii="Times" w:eastAsia="Times New Roman" w:hAnsi="Times" w:cs="Times New Roman"/>
+          <w:b/>
+          <w:szCs w:val="20"/>
+          <w:lang w:val="en-US"/>
+        </w:rPr>
+        <w:t>Answer b)</w:t>
+      </w:r>
+      <w:r>
+        <w:rPr>
+          <w:rFonts w:ascii="Times" w:eastAsia="Times New Roman" w:hAnsi="Times" w:cs="Times New Roman"/>
+          <w:b/>
+          <w:szCs w:val="20"/>
+          <w:lang w:val="en-US"/>
+        </w:rPr>
+        <w:t xml:space="preserve">: </w:t>
+      </w:r>
+      <w:r>
+        <w:rPr>
+          <w:rFonts w:ascii="Times" w:eastAsia="Times New Roman" w:hAnsi="Times" w:cs="Times New Roman"/>
+          <w:b/>
+          <w:szCs w:val="20"/>
+          <w:lang w:val="en-US"/>
+        </w:rPr>
+        <w:t xml:space="preserve">From 1 to 100 she ends on her </w:t>
+      </w:r>
+      <w:r>
+        <w:rPr>
+          <w:rFonts w:ascii="Times" w:eastAsia="Times New Roman" w:hAnsi="Times" w:cs="Times New Roman"/>
+          <w:b/>
+          <w:color w:val="FF0000"/>
+          <w:szCs w:val="20"/>
+          <w:u w:val="single"/>
+          <w:lang w:val="en-US"/>
+        </w:rPr>
+        <w:t>ring finger</w:t>
+      </w:r>
+      <w:r>
+        <w:rPr>
+          <w:rFonts w:ascii="Times" w:eastAsia="Times New Roman" w:hAnsi="Times" w:cs="Times New Roman"/>
+          <w:b/>
+          <w:szCs w:val="20"/>
+          <w:lang w:val="en-US"/>
+        </w:rPr>
+        <w:t>.</w:t>
+      </w:r>
+    </w:p>
+    <w:p>
+      <w:pPr>
+        <w:pBdr>
+          <w:bottom w:val="single" w:sz="4" w:space="1" w:color="auto"/>
+        </w:pBdr>
+        <w:rPr>
+          <w:rFonts w:ascii="Times" w:eastAsia="Times New Roman" w:hAnsi="Times" w:cs="Times New Roman"/>
+          <w:b/>
+          <w:szCs w:val="20"/>
+          <w:lang w:val="en-US"/>
+        </w:rPr>
+      </w:pPr>
+      <w:r>
+        <w:rPr>
+          <w:rFonts w:ascii="Times" w:eastAsia="Times New Roman" w:hAnsi="Times" w:cs="Times New Roman"/>
+          <w:b/>
+          <w:szCs w:val="20"/>
+          <w:lang w:val="en-US"/>
+        </w:rPr>
+        <w:t>Answer c)</w:t>
+      </w:r>
+      <w:r>
+        <w:rPr>
+          <w:rFonts w:ascii="Times" w:eastAsia="Times New Roman" w:hAnsi="Times" w:cs="Times New Roman"/>
+          <w:b/>
+          <w:szCs w:val="20"/>
+          <w:lang w:val="en-US"/>
+        </w:rPr>
+        <w:t xml:space="preserve">: </w:t>
+      </w:r>
+      <w:r>
+        <w:rPr>
+          <w:rFonts w:ascii="Times" w:eastAsia="Times New Roman" w:hAnsi="Times" w:cs="Times New Roman"/>
+          <w:b/>
+          <w:szCs w:val="20"/>
+          <w:lang w:val="en-US"/>
+        </w:rPr>
+        <w:t xml:space="preserve">From 1 to 1000 she ends on her </w:t>
+      </w:r>
+      <w:r>
+        <w:rPr>
+          <w:rFonts w:ascii="Times" w:eastAsia="Times New Roman" w:hAnsi="Times" w:cs="Times New Roman"/>
+          <w:b/>
+          <w:color w:val="FF0000"/>
+          <w:szCs w:val="20"/>
+          <w:u w:val="single"/>
+          <w:lang w:val="en-US"/>
+        </w:rPr>
+        <w:t>first finger</w:t>
+      </w:r>
+      <w:r>
+        <w:rPr>
+          <w:rFonts w:ascii="Times" w:eastAsia="Times New Roman" w:hAnsi="Times" w:cs="Times New Roman"/>
+          <w:b/>
+          <w:szCs w:val="20"/>
+          <w:lang w:val="en-US"/>
+        </w:rPr>
+        <w:t>.</w:t>
+      </w:r>
+    </w:p>
+    <w:p>
+      <w:pPr>
+        <w:rPr>
+          <w:rFonts w:ascii="Times New Roman" w:hAnsi="Times New Roman" w:cs="Times New Roman"/>
         </w:rPr>
       </w:pPr>
     </w:p>

</xml_diff>